<commit_message>
edit naming rules ( continue) and language switch in login page
</commit_message>
<xml_diff>
--- a/doc/project_guide.docx
+++ b/doc/project_guide.docx
@@ -6259,48 +6259,18 @@
           <w:szCs w:val="28"/>
         </w:rPr>
       </w:pPr>
+    </w:p>
+    <w:p>
+      <w:pPr>
+        <w:bidi/>
+        <w:rPr>
+          <w:rFonts w:cstheme="minorHAnsi"/>
+          <w:sz w:val="28"/>
+          <w:szCs w:val="28"/>
+        </w:rPr>
+      </w:pPr>
       <w:bookmarkStart w:id="0" w:name="_GoBack"/>
       <w:bookmarkEnd w:id="0"/>
-    </w:p>
-    <w:p>
-      <w:pPr>
-        <w:bidi/>
-        <w:rPr>
-          <w:rFonts w:cstheme="minorHAnsi"/>
-          <w:sz w:val="28"/>
-          <w:szCs w:val="28"/>
-        </w:rPr>
-      </w:pPr>
-    </w:p>
-    <w:p>
-      <w:pPr>
-        <w:bidi/>
-        <w:rPr>
-          <w:rFonts w:cstheme="minorHAnsi"/>
-          <w:sz w:val="28"/>
-          <w:szCs w:val="28"/>
-        </w:rPr>
-      </w:pPr>
-    </w:p>
-    <w:p>
-      <w:pPr>
-        <w:bidi/>
-        <w:rPr>
-          <w:rFonts w:cstheme="minorHAnsi"/>
-          <w:sz w:val="28"/>
-          <w:szCs w:val="28"/>
-        </w:rPr>
-      </w:pPr>
-    </w:p>
-    <w:p>
-      <w:pPr>
-        <w:bidi/>
-        <w:rPr>
-          <w:rFonts w:cstheme="minorHAnsi"/>
-          <w:sz w:val="28"/>
-          <w:szCs w:val="28"/>
-        </w:rPr>
-      </w:pPr>
     </w:p>
     <w:sectPr>
       <w:pgSz w:w="12240" w:h="15840"/>

</xml_diff>